<commit_message>
Verslag Gastcollege vA01 geschreven
</commit_message>
<xml_diff>
--- a/Gastcolleges/Gastcollege_week-2.docx
+++ b/Gastcolleges/Gastcollege_week-2.docx
@@ -27,7 +27,6 @@
           </w:tcPr>
           <w:p>
             <w:pPr>
-              <w:spacing w:after="0" w:line="240" w:lineRule="auto"/>
               <w:rPr>
                 <w:b/>
                 <w:color w:val="AAB734"/>
@@ -53,9 +52,6 @@
             </w:tcBorders>
           </w:tcPr>
           <w:p>
-            <w:pPr>
-              <w:spacing w:after="0" w:line="240" w:lineRule="auto"/>
-            </w:pPr>
             <w:r>
               <w:t>Ontwerpen</w:t>
             </w:r>
@@ -76,7 +72,6 @@
           </w:tcPr>
           <w:p>
             <w:pPr>
-              <w:spacing w:after="0" w:line="240" w:lineRule="auto"/>
               <w:rPr>
                 <w:b/>
                 <w:color w:val="AAB734"/>
@@ -102,9 +97,6 @@
             </w:tcBorders>
           </w:tcPr>
           <w:p>
-            <w:pPr>
-              <w:spacing w:after="0" w:line="240" w:lineRule="auto"/>
-            </w:pPr>
             <w:r>
               <w:t>Eneco</w:t>
             </w:r>
@@ -125,7 +117,6 @@
           </w:tcPr>
           <w:p>
             <w:pPr>
-              <w:spacing w:after="0" w:line="240" w:lineRule="auto"/>
               <w:rPr>
                 <w:b/>
               </w:rPr>
@@ -150,9 +141,6 @@
             </w:tcBorders>
           </w:tcPr>
           <w:p>
-            <w:pPr>
-              <w:spacing w:after="0" w:line="240" w:lineRule="auto"/>
-            </w:pPr>
             <w:r>
               <w:t>24-11-2016</w:t>
             </w:r>
@@ -177,7 +165,6 @@
           </w:tcPr>
           <w:p>
             <w:pPr>
-              <w:spacing w:after="0" w:line="240" w:lineRule="auto"/>
               <w:rPr>
                 <w:b/>
                 <w:color w:val="AAB734"/>
@@ -213,12 +200,12 @@
               <w:pStyle w:val="Lijstalinea2"/>
               <w:numPr>
                 <w:ilvl w:val="0"/>
-                <w:numId w:val="1"/>
+                <w:numId w:val="2"/>
               </w:numPr>
-              <w:spacing w:after="0" w:line="240" w:lineRule="auto"/>
-            </w:pPr>
-            <w:bookmarkStart w:id="0" w:name="_GoBack"/>
-            <w:bookmarkEnd w:id="0"/>
+              <w:tabs>
+                <w:tab w:val="left" w:pos="420"/>
+              </w:tabs>
+            </w:pPr>
             <w:r>
               <w:t>Wat zijn de primaire punten waarop je moet letten bij het ontwerpen van een windmolenpark?</w:t>
             </w:r>
@@ -228,15 +215,29 @@
               <w:pStyle w:val="Lijstalinea2"/>
               <w:numPr>
                 <w:ilvl w:val="0"/>
-                <w:numId w:val="1"/>
+                <w:numId w:val="2"/>
               </w:numPr>
-              <w:spacing w:after="0" w:line="240" w:lineRule="auto"/>
-            </w:pPr>
-            <w:r>
-              <w:t xml:space="preserve">Op welke manier hebben windmolenparken invloed op het energienet en de energieopwekking(Door </w:t>
-            </w:r>
-            <w:r>
-              <w:t>Eneco)?</w:t>
+              <w:tabs>
+                <w:tab w:val="left" w:pos="420"/>
+              </w:tabs>
+            </w:pPr>
+            <w:r>
+              <w:t xml:space="preserve">Hoe wordt de </w:t>
+            </w:r>
+            <w:r>
+              <w:t xml:space="preserve">invloed </w:t>
+            </w:r>
+            <w:r>
+              <w:t xml:space="preserve">van de windmolenparken </w:t>
+            </w:r>
+            <w:r>
+              <w:t>op het energienet en de energieopwekking</w:t>
+            </w:r>
+            <w:r>
+              <w:t xml:space="preserve"> opgevangen (d</w:t>
+            </w:r>
+            <w:r>
+              <w:t>oor Eneco)?</w:t>
             </w:r>
           </w:p>
         </w:tc>
@@ -258,9 +259,6 @@
             <w:shd w:val="clear" w:color="auto" w:fill="F2F2F2" w:themeFill="background1" w:themeFillShade="F2"/>
           </w:tcPr>
           <w:p>
-            <w:pPr>
-              <w:spacing w:after="0" w:line="240" w:lineRule="auto"/>
-            </w:pPr>
             <w:r>
               <w:rPr>
                 <w:b/>
@@ -289,30 +287,387 @@
           <w:p>
             <w:pPr>
               <w:pStyle w:val="Lijstalinea2"/>
-              <w:spacing w:after="0" w:line="240" w:lineRule="auto"/>
               <w:ind w:left="0"/>
             </w:pPr>
             <w:r>
-              <w:t>Opslag energie wordt onderzocht om fluctuaties op te vangen op het net. Bij Eneco met</w:t>
-            </w:r>
-            <w:r>
-              <w:t xml:space="preserve"> batterijen loopt een onderzoek.</w:t>
+              <w:t xml:space="preserve">Dit college betrof een gastcollege van Eneco betreffende het ontwerpen en onderhouden van een windmolenpark. </w:t>
+            </w:r>
+            <w:r>
+              <w:t>Hierin zijn de volgende aspecten aan bod gekomen:</w:t>
             </w:r>
           </w:p>
           <w:p>
             <w:pPr>
               <w:pStyle w:val="Lijstalinea2"/>
-              <w:spacing w:after="0" w:line="240" w:lineRule="auto"/>
+              <w:numPr>
+                <w:ilvl w:val="0"/>
+                <w:numId w:val="3"/>
+              </w:numPr>
+            </w:pPr>
+            <w:r>
+              <w:t>de opbouw van een windturbine;</w:t>
+            </w:r>
+          </w:p>
+          <w:p>
+            <w:pPr>
+              <w:pStyle w:val="Lijstalinea2"/>
+              <w:numPr>
+                <w:ilvl w:val="0"/>
+                <w:numId w:val="3"/>
+              </w:numPr>
+            </w:pPr>
+            <w:r>
+              <w:t>de elektrische installatie rondom een windmolenpark;</w:t>
+            </w:r>
+          </w:p>
+          <w:p>
+            <w:pPr>
+              <w:pStyle w:val="Lijstalinea2"/>
+              <w:numPr>
+                <w:ilvl w:val="0"/>
+                <w:numId w:val="3"/>
+              </w:numPr>
+            </w:pPr>
+            <w:r>
+              <w:t>welke soorten opstelling van een windmolenpark er zijn;</w:t>
+            </w:r>
+          </w:p>
+          <w:p>
+            <w:pPr>
+              <w:pStyle w:val="Lijstalinea2"/>
+              <w:numPr>
+                <w:ilvl w:val="0"/>
+                <w:numId w:val="3"/>
+              </w:numPr>
+            </w:pPr>
+            <w:r>
+              <w:t>wat de gevolgen van deze opstelling zijn van de benodigde bekabeling met de relatie ten aanzien van de kosten;</w:t>
+            </w:r>
+          </w:p>
+          <w:p>
+            <w:pPr>
+              <w:pStyle w:val="Lijstalinea2"/>
+              <w:numPr>
+                <w:ilvl w:val="0"/>
+                <w:numId w:val="3"/>
+              </w:numPr>
+            </w:pPr>
+            <w:r>
+              <w:t>waarbij rekening dient te worden gehouden met het ontwerpen van een windmolenpark;</w:t>
+            </w:r>
+          </w:p>
+          <w:p>
+            <w:pPr>
+              <w:pStyle w:val="Lijstalinea2"/>
+              <w:numPr>
+                <w:ilvl w:val="0"/>
+                <w:numId w:val="3"/>
+              </w:numPr>
+            </w:pPr>
+            <w:r>
+              <w:t xml:space="preserve">dat er sprake is van </w:t>
+            </w:r>
+            <w:proofErr w:type="spellStart"/>
+            <w:r>
+              <w:t>warmte-ontwikkeling</w:t>
+            </w:r>
+            <w:proofErr w:type="spellEnd"/>
+            <w:r>
+              <w:t xml:space="preserve"> en op welke wijze deze wordt opgevangen;</w:t>
+            </w:r>
+          </w:p>
+          <w:p>
+            <w:pPr>
+              <w:pStyle w:val="Lijstalinea2"/>
+              <w:numPr>
+                <w:ilvl w:val="0"/>
+                <w:numId w:val="3"/>
+              </w:numPr>
+            </w:pPr>
+            <w:r>
+              <w:t>welke datasystemen er aanwezig zijn om continue analyse van het systeem mogelijk te maken;</w:t>
+            </w:r>
+          </w:p>
+          <w:p>
+            <w:pPr>
+              <w:pStyle w:val="Lijstalinea2"/>
+              <w:numPr>
+                <w:ilvl w:val="0"/>
+                <w:numId w:val="3"/>
+              </w:numPr>
+            </w:pPr>
+            <w:r>
+              <w:t>onder welke invloeden kabels defect raken (externe);</w:t>
+            </w:r>
+          </w:p>
+          <w:p>
+            <w:pPr>
+              <w:pStyle w:val="Lijstalinea2"/>
+              <w:numPr>
+                <w:ilvl w:val="0"/>
+                <w:numId w:val="3"/>
+              </w:numPr>
+            </w:pPr>
+            <w:r>
+              <w:t xml:space="preserve">hoe klein en groot onderhoud wordt uitgevoerd en welke </w:t>
+            </w:r>
+            <w:r>
+              <w:t>materialen en middelen hier voor nodig zijn;</w:t>
+            </w:r>
+          </w:p>
+          <w:p>
+            <w:pPr>
+              <w:pStyle w:val="Lijstalinea2"/>
+              <w:numPr>
+                <w:ilvl w:val="0"/>
+                <w:numId w:val="3"/>
+              </w:numPr>
+            </w:pPr>
+            <w:r>
+              <w:t>met welke onderhoudskosten er rekening dient te worden gehouden;</w:t>
+            </w:r>
+          </w:p>
+          <w:p>
+            <w:pPr>
+              <w:pStyle w:val="Lijstalinea2"/>
+              <w:numPr>
+                <w:ilvl w:val="0"/>
+                <w:numId w:val="3"/>
+              </w:numPr>
+            </w:pPr>
+            <w:r>
+              <w:t>welke slijtage-aspecten er zijn en hoe hiermee wordt omgegaan.</w:t>
+            </w:r>
+          </w:p>
+        </w:tc>
+      </w:tr>
+      <w:tr>
+        <w:trPr>
+          <w:trHeight w:val="264"/>
+        </w:trPr>
+        <w:tc>
+          <w:tcPr>
+            <w:tcW w:w="9062" w:type="dxa"/>
+            <w:gridSpan w:val="2"/>
+            <w:tcBorders>
+              <w:top w:val="single" w:sz="4" w:space="0" w:color="AAB734"/>
+              <w:left w:val="single" w:sz="4" w:space="0" w:color="AAB734"/>
+              <w:bottom w:val="single" w:sz="4" w:space="0" w:color="AAB734"/>
+              <w:right w:val="single" w:sz="4" w:space="0" w:color="AAB734"/>
+            </w:tcBorders>
+            <w:shd w:val="clear" w:color="auto" w:fill="F2F2F2" w:themeFill="background1" w:themeFillShade="F2"/>
+          </w:tcPr>
+          <w:p>
+            <w:pPr>
+              <w:pStyle w:val="Lijstalinea2"/>
               <w:ind w:left="0"/>
             </w:pPr>
+            <w:r>
+              <w:rPr>
+                <w:b/>
+                <w:color w:val="AAB734"/>
+              </w:rPr>
+              <w:t>Beantwoording vragen</w:t>
+            </w:r>
+            <w:r>
+              <w:rPr>
+                <w:b/>
+                <w:color w:val="AAB734"/>
+              </w:rPr>
+              <w:t>:</w:t>
+            </w:r>
+          </w:p>
+        </w:tc>
+      </w:tr>
+      <w:tr>
+        <w:trPr>
+          <w:trHeight w:val="264"/>
+        </w:trPr>
+        <w:tc>
+          <w:tcPr>
+            <w:tcW w:w="9062" w:type="dxa"/>
+            <w:gridSpan w:val="2"/>
+            <w:tcBorders>
+              <w:top w:val="single" w:sz="4" w:space="0" w:color="AAB734"/>
+              <w:left w:val="single" w:sz="4" w:space="0" w:color="AAB734"/>
+              <w:bottom w:val="single" w:sz="4" w:space="0" w:color="AAB734"/>
+              <w:right w:val="single" w:sz="4" w:space="0" w:color="AAB734"/>
+            </w:tcBorders>
+          </w:tcPr>
+          <w:p>
+            <w:pPr>
+              <w:pStyle w:val="Lijstalinea2"/>
+              <w:numPr>
+                <w:ilvl w:val="0"/>
+                <w:numId w:val="4"/>
+              </w:numPr>
+              <w:ind w:left="360"/>
+            </w:pPr>
+            <w:r>
+              <w:t>De primaire punten waarop moet worden gelet bij het ontwerpen van een windmolenpark zijn:</w:t>
+            </w:r>
+          </w:p>
+          <w:p>
+            <w:pPr>
+              <w:pStyle w:val="Lijstalinea2"/>
+              <w:numPr>
+                <w:ilvl w:val="0"/>
+                <w:numId w:val="5"/>
+              </w:numPr>
+              <w:rPr>
+                <w:b/>
+                <w:color w:val="AAB734"/>
+              </w:rPr>
+            </w:pPr>
+            <w:r>
+              <w:t>de afstand tussen windmolens met inachtneming van de windkracht in diverse voorkomende windrichtingen en -snelheden;</w:t>
+            </w:r>
+          </w:p>
+          <w:p>
+            <w:pPr>
+              <w:pStyle w:val="Lijstalinea2"/>
+              <w:numPr>
+                <w:ilvl w:val="0"/>
+                <w:numId w:val="5"/>
+              </w:numPr>
+              <w:rPr>
+                <w:b/>
+                <w:color w:val="AAB734"/>
+              </w:rPr>
+            </w:pPr>
+            <w:r>
+              <w:t>de fundering, materiaalkeuze/-dikte van de windturbine;</w:t>
+            </w:r>
+          </w:p>
+          <w:p>
+            <w:pPr>
+              <w:pStyle w:val="Lijstalinea2"/>
+              <w:numPr>
+                <w:ilvl w:val="0"/>
+                <w:numId w:val="5"/>
+              </w:numPr>
+              <w:rPr>
+                <w:b/>
+                <w:color w:val="AAB734"/>
+              </w:rPr>
+            </w:pPr>
+            <w:r>
+              <w:t>al dan niet gebruikmaken van een tandwielkast;</w:t>
+            </w:r>
+          </w:p>
+          <w:p>
+            <w:pPr>
+              <w:pStyle w:val="Lijstalinea2"/>
+              <w:numPr>
+                <w:ilvl w:val="0"/>
+                <w:numId w:val="5"/>
+              </w:numPr>
+              <w:rPr>
+                <w:b/>
+                <w:color w:val="AAB734"/>
+              </w:rPr>
+            </w:pPr>
+            <w:r>
+              <w:t>het parkeffect: circa 10% verlies ten opzichte van een afzonderlijke windmolen opstellen;</w:t>
+            </w:r>
+          </w:p>
+          <w:p>
+            <w:pPr>
+              <w:pStyle w:val="Lijstalinea2"/>
+              <w:numPr>
+                <w:ilvl w:val="0"/>
+                <w:numId w:val="5"/>
+              </w:numPr>
+              <w:rPr>
+                <w:b/>
+                <w:color w:val="AAB734"/>
+              </w:rPr>
+            </w:pPr>
+            <w:r>
+              <w:t>het type kabels (dikker aan het begin van een verdeelpunt, dunner aan het einde);</w:t>
+            </w:r>
+          </w:p>
+          <w:p>
+            <w:pPr>
+              <w:pStyle w:val="Lijstalinea2"/>
+              <w:numPr>
+                <w:ilvl w:val="0"/>
+                <w:numId w:val="5"/>
+              </w:numPr>
+              <w:rPr>
+                <w:b/>
+                <w:color w:val="AAB734"/>
+              </w:rPr>
+            </w:pPr>
+            <w:r>
+              <w:t>rekening houden met vogels, die indirect de capaciteit van de koelsystemen kunnen verlagen;</w:t>
+            </w:r>
+          </w:p>
+          <w:p>
+            <w:pPr>
+              <w:pStyle w:val="Lijstalinea2"/>
+              <w:numPr>
+                <w:ilvl w:val="0"/>
+                <w:numId w:val="5"/>
+              </w:numPr>
+              <w:rPr>
+                <w:b/>
+                <w:color w:val="AAB734"/>
+              </w:rPr>
+            </w:pPr>
+            <w:commentRangeStart w:id="0"/>
+            <w:r>
+              <w:t>…</w:t>
+            </w:r>
+            <w:commentRangeEnd w:id="0"/>
+            <w:r>
+              <w:rPr>
+                <w:rStyle w:val="Verwijzingopmerking"/>
+              </w:rPr>
+              <w:commentReference w:id="0"/>
+            </w:r>
+            <w:r>
+              <w:t xml:space="preserve"> </w:t>
+            </w:r>
+          </w:p>
+          <w:p>
+            <w:pPr>
+              <w:pStyle w:val="Lijstalinea2"/>
+              <w:rPr>
+                <w:b/>
+                <w:color w:val="AAB734"/>
+              </w:rPr>
+            </w:pPr>
+          </w:p>
+          <w:p>
+            <w:pPr>
+              <w:pStyle w:val="Lijstalinea2"/>
+              <w:numPr>
+                <w:ilvl w:val="0"/>
+                <w:numId w:val="4"/>
+              </w:numPr>
+              <w:ind w:left="360"/>
+              <w:rPr>
+                <w:b/>
+                <w:color w:val="AAB734"/>
+              </w:rPr>
+            </w:pPr>
+            <w:r>
+              <w:t>De invloed van de windmolenparken op het energienet en energieopwekking worden opgevangen door enerzijds de redundantie (het aanleggen van extra verbindingskabels en schakelaars tussen de verdeelstations). Deze zorgt ervoor dat uitval bijna helemaal wordt voorkomen en worden de grootste invloeden geminimaliseerd. Daarnaast zijn er andere energiecentrales die de fluctuaties kunnen opvangen. Tevens is Eneco bezig met onderzoeken om opgewekte windenergie op te slaan op het net. Hierbij wordt de toepassing van batterij</w:t>
+            </w:r>
+            <w:bookmarkStart w:id="1" w:name="_GoBack"/>
+            <w:bookmarkEnd w:id="1"/>
+            <w:r>
+              <w:t xml:space="preserve">en onder andere onderzocht.  </w:t>
+            </w:r>
           </w:p>
         </w:tc>
       </w:tr>
     </w:tbl>
     <w:p/>
     <w:sectPr>
-      <w:headerReference w:type="default" r:id="rId8"/>
-      <w:footerReference w:type="default" r:id="rId9"/>
+      <w:headerReference w:type="default" r:id="rId10"/>
+      <w:footerReference w:type="default" r:id="rId11"/>
       <w:pgSz w:w="11906" w:h="16838"/>
       <w:pgMar w:top="1417" w:right="1417" w:bottom="1417" w:left="1417" w:header="340" w:footer="340" w:gutter="0"/>
       <w:cols w:space="708"/>
@@ -320,6 +675,33 @@
     </w:sectPr>
   </w:body>
 </w:document>
+</file>
+
+<file path=word/comments.xml><?xml version="1.0" encoding="utf-8"?>
+<w:comments xmlns:wpc="http://schemas.microsoft.com/office/word/2010/wordprocessingCanvas" xmlns:cx="http://schemas.microsoft.com/office/drawing/2014/chartex" xmlns:cx1="http://schemas.microsoft.com/office/drawing/2015/9/8/chartex" xmlns:cx2="http://schemas.microsoft.com/office/drawing/2015/10/21/chartex" xmlns:mc="http://schemas.openxmlformats.org/markup-compatibility/2006" xmlns:o="urn:schemas-microsoft-com:office:office" xmlns:r="http://schemas.openxmlformats.org/officeDocument/2006/relationships" xmlns:m="http://schemas.openxmlformats.org/officeDocument/2006/math" xmlns:v="urn:schemas-microsoft-com:vml" xmlns:wp14="http://schemas.microsoft.com/office/word/2010/wordprocessingDrawing" xmlns:wp="http://schemas.openxmlformats.org/drawingml/2006/wordprocessingDrawing" xmlns:w10="urn:schemas-microsoft-com:office:word" xmlns:w="http://schemas.openxmlformats.org/wordprocessingml/2006/main" xmlns:w14="http://schemas.microsoft.com/office/word/2010/wordml" xmlns:w15="http://schemas.microsoft.com/office/word/2012/wordml" xmlns:w16se="http://schemas.microsoft.com/office/word/2015/wordml/symex" xmlns:wpg="http://schemas.microsoft.com/office/word/2010/wordprocessingGroup" xmlns:wpi="http://schemas.microsoft.com/office/word/2010/wordprocessingInk" xmlns:wne="http://schemas.microsoft.com/office/word/2006/wordml" xmlns:wps="http://schemas.microsoft.com/office/word/2010/wordprocessingShape" mc:Ignorable="w14 w15 w16se wp14">
+  <w:comment w:id="0" w:author="Ricardo Molenaar" w:date="2016-11-24T19:37:00Z" w:initials="RM">
+    <w:p>
+      <w:pPr>
+        <w:pStyle w:val="Tekstopmerking"/>
+      </w:pPr>
+      <w:r>
+        <w:rPr>
+          <w:rStyle w:val="Verwijzingopmerking"/>
+        </w:rPr>
+        <w:annotationRef/>
+      </w:r>
+      <w:r>
+        <w:t>Martin: jij hebt vast nog wel aanvullingen? ;)</w:t>
+      </w:r>
+    </w:p>
+  </w:comment>
+</w:comments>
+</file>
+
+<file path=word/commentsExtended.xml><?xml version="1.0" encoding="utf-8"?>
+<w15:commentsEx xmlns:wpc="http://schemas.microsoft.com/office/word/2010/wordprocessingCanvas" xmlns:cx="http://schemas.microsoft.com/office/drawing/2014/chartex" xmlns:cx1="http://schemas.microsoft.com/office/drawing/2015/9/8/chartex" xmlns:cx2="http://schemas.microsoft.com/office/drawing/2015/10/21/chartex" xmlns:mc="http://schemas.openxmlformats.org/markup-compatibility/2006" xmlns:o="urn:schemas-microsoft-com:office:office" xmlns:r="http://schemas.openxmlformats.org/officeDocument/2006/relationships" xmlns:m="http://schemas.openxmlformats.org/officeDocument/2006/math" xmlns:v="urn:schemas-microsoft-com:vml" xmlns:wp14="http://schemas.microsoft.com/office/word/2010/wordprocessingDrawing" xmlns:wp="http://schemas.openxmlformats.org/drawingml/2006/wordprocessingDrawing" xmlns:w10="urn:schemas-microsoft-com:office:word" xmlns:w="http://schemas.openxmlformats.org/wordprocessingml/2006/main" xmlns:w14="http://schemas.microsoft.com/office/word/2010/wordml" xmlns:w15="http://schemas.microsoft.com/office/word/2012/wordml" xmlns:w16se="http://schemas.microsoft.com/office/word/2015/wordml/symex" xmlns:wpg="http://schemas.microsoft.com/office/word/2010/wordprocessingGroup" xmlns:wpi="http://schemas.microsoft.com/office/word/2010/wordprocessingInk" xmlns:wne="http://schemas.microsoft.com/office/word/2006/wordml" xmlns:wps="http://schemas.microsoft.com/office/word/2010/wordprocessingShape" mc:Ignorable="w14 w15 w16se wp14">
+  <w15:commentEx w15:paraId="205AE1E6" w15:done="0"/>
+</w15:commentsEx>
 </file>
 
 <file path=word/endnotes.xml><?xml version="1.0" encoding="utf-8"?>
@@ -362,16 +744,16 @@
       <mc:AlternateContent>
         <mc:Choice Requires="wps">
           <w:drawing>
-            <wp:anchor distT="45720" distB="45720" distL="114300" distR="114300" simplePos="0" relativeHeight="251658240" behindDoc="0" locked="0" layoutInCell="1" allowOverlap="1">
+            <wp:anchor distT="45720" distB="45720" distL="114300" distR="114300" simplePos="0" relativeHeight="251658240" behindDoc="0" locked="0" layoutInCell="1" allowOverlap="1" wp14:anchorId="2267A5F3" wp14:editId="7D5618B7">
               <wp:simplePos x="0" y="0"/>
               <wp:positionH relativeFrom="column">
-                <wp:posOffset>-313055</wp:posOffset>
+                <wp:posOffset>-309880</wp:posOffset>
               </wp:positionH>
               <wp:positionV relativeFrom="paragraph">
-                <wp:posOffset>6985</wp:posOffset>
+                <wp:posOffset>8890</wp:posOffset>
               </wp:positionV>
-              <wp:extent cx="1653540" cy="309245"/>
-              <wp:effectExtent l="0" t="0" r="3810" b="0"/>
+              <wp:extent cx="2162175" cy="309245"/>
+              <wp:effectExtent l="0" t="0" r="9525" b="0"/>
               <wp:wrapSquare wrapText="bothSides"/>
               <wp:docPr id="217" name="Tekstvak 2"/>
               <wp:cNvGraphicFramePr>
@@ -386,7 +768,7 @@
                     <wps:spPr bwMode="auto">
                       <a:xfrm>
                         <a:off x="0" y="0"/>
-                        <a:ext cx="1653540" cy="309245"/>
+                        <a:ext cx="2162175" cy="309245"/>
                       </a:xfrm>
                       <a:prstGeom prst="rect">
                         <a:avLst/>
@@ -406,10 +788,16 @@
                             <w:rPr>
                               <w:color w:val="AAB734"/>
                             </w:rPr>
-                            <w:t>Presentatie -</w:t>
+                            <w:t>Gastcollege</w:t>
                           </w:r>
                           <w:r>
-                            <w:t xml:space="preserve"> Week 2 V1</w:t>
+                            <w:rPr>
+                              <w:color w:val="AAB734"/>
+                            </w:rPr>
+                            <w:t xml:space="preserve"> -</w:t>
+                          </w:r>
+                          <w:r>
+                            <w:t xml:space="preserve"> Week 2 vA01</w:t>
                           </w:r>
                         </w:p>
                       </w:txbxContent>
@@ -420,28 +808,36 @@
                   </wps:wsp>
                 </a:graphicData>
               </a:graphic>
+              <wp14:sizeRelH relativeFrom="margin">
+                <wp14:pctWidth>0</wp14:pctWidth>
+              </wp14:sizeRelH>
             </wp:anchor>
           </w:drawing>
         </mc:Choice>
-        <mc:Fallback xmlns:wpsCustomData="http://www.wps.cn/officeDocument/2013/wpsCustomData">
+        <mc:Fallback>
           <w:pict>
-            <v:shape id="Tekstvak 2" o:spid="_x0000_s1026" o:spt="202" type="#_x0000_t202" style="position:absolute;left:0pt;margin-left:-24.65pt;margin-top:0.55pt;height:24.35pt;width:130.2pt;mso-wrap-distance-bottom:3.6pt;mso-wrap-distance-left:9pt;mso-wrap-distance-right:9pt;mso-wrap-distance-top:3.6pt;z-index:251658240;mso-width-relative:page;mso-height-relative:page;" fillcolor="#FFFFFF" filled="t" stroked="f" coordsize="21600,21600" o:gfxdata="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">
-              <v:fill on="t" focussize="0,0"/>
-              <v:stroke on="f" miterlimit="8" joinstyle="miter"/>
-              <v:imagedata o:title=""/>
-              <o:lock v:ext="edit" aspectratio="f"/>
+            <v:shapetype w14:anchorId="2267A5F3" id="_x0000_t202" coordsize="21600,21600" o:spt="202" path="m,l,21600r21600,l21600,xe">
+              <v:stroke joinstyle="miter"/>
+              <v:path gradientshapeok="t" o:connecttype="rect"/>
+            </v:shapetype>
+            <v:shape id="Tekstvak 2" o:spid="_x0000_s1026" type="#_x0000_t202" style="position:absolute;left:0;text-align:left;margin-left:-24.4pt;margin-top:.7pt;width:170.25pt;height:24.35pt;z-index:251658240;visibility:visible;mso-wrap-style:square;mso-width-percent:0;mso-wrap-distance-left:9pt;mso-wrap-distance-top:3.6pt;mso-wrap-distance-right:9pt;mso-wrap-distance-bottom:3.6pt;mso-position-horizontal:absolute;mso-position-horizontal-relative:text;mso-position-vertical:absolute;mso-position-vertical-relative:text;mso-width-percent:0;mso-width-relative:margin;v-text-anchor:top" o:gfxdata="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" stroked="f">
               <v:textbox>
                 <w:txbxContent>
                   <w:p>
-                    <w:pPr/>
                     <w:r>
                       <w:rPr>
                         <w:color w:val="AAB734"/>
                       </w:rPr>
-                      <w:t>Presentatie -</w:t>
+                      <w:t>Gastcollege</w:t>
                     </w:r>
                     <w:r>
-                      <w:t xml:space="preserve"> Week 2 V1</w:t>
+                      <w:rPr>
+                        <w:color w:val="AAB734"/>
+                      </w:rPr>
+                      <w:t xml:space="preserve"> -</w:t>
+                    </w:r>
+                    <w:r>
+                      <w:t xml:space="preserve"> Week 2 vA01</w:t>
                     </w:r>
                   </w:p>
                 </w:txbxContent>
@@ -466,7 +862,7 @@
           <mc:AlternateContent>
             <mc:Choice Requires="wps">
               <w:drawing>
-                <wp:anchor distT="0" distB="0" distL="114300" distR="114300" simplePos="0" relativeHeight="251659264" behindDoc="0" locked="0" layoutInCell="1" allowOverlap="1">
+                <wp:anchor distT="0" distB="0" distL="114300" distR="114300" simplePos="0" relativeHeight="251659264" behindDoc="0" locked="0" layoutInCell="1" allowOverlap="1" wp14:anchorId="6AFF2295" wp14:editId="58DEA2F1">
                   <wp:simplePos x="0" y="0"/>
                   <wp:positionH relativeFrom="page">
                     <wp:posOffset>-6216650</wp:posOffset>
@@ -730,7 +1126,7 @@
         <w:lang w:eastAsia="nl-NL"/>
       </w:rPr>
       <w:drawing>
-        <wp:anchor distT="0" distB="0" distL="114300" distR="114300" simplePos="0" relativeHeight="251656192" behindDoc="1" locked="0" layoutInCell="1" allowOverlap="1">
+        <wp:anchor distT="0" distB="0" distL="114300" distR="114300" simplePos="0" relativeHeight="251656192" behindDoc="1" locked="0" layoutInCell="1" allowOverlap="1" wp14:anchorId="10ACB17D" wp14:editId="4C21C45A">
           <wp:simplePos x="0" y="0"/>
           <wp:positionH relativeFrom="column">
             <wp:posOffset>4243705</wp:posOffset>
@@ -794,7 +1190,7 @@
       <mc:AlternateContent>
         <mc:Choice Requires="wps">
           <w:drawing>
-            <wp:anchor distT="0" distB="0" distL="114300" distR="114300" simplePos="0" relativeHeight="251657216" behindDoc="0" locked="0" layoutInCell="1" allowOverlap="1">
+            <wp:anchor distT="0" distB="0" distL="114300" distR="114300" simplePos="0" relativeHeight="251657216" behindDoc="0" locked="0" layoutInCell="1" allowOverlap="1" wp14:anchorId="46769686" wp14:editId="4E7966C0">
               <wp:simplePos x="0" y="0"/>
               <wp:positionH relativeFrom="page">
                 <wp:align>right</wp:align>
@@ -876,6 +1272,209 @@
 <file path=word/numbering.xml><?xml version="1.0" encoding="utf-8"?>
 <w:numbering xmlns:wpc="http://schemas.microsoft.com/office/word/2010/wordprocessingCanvas" xmlns:cx="http://schemas.microsoft.com/office/drawing/2014/chartex" xmlns:cx1="http://schemas.microsoft.com/office/drawing/2015/9/8/chartex" xmlns:cx2="http://schemas.microsoft.com/office/drawing/2015/10/21/chartex" xmlns:mc="http://schemas.openxmlformats.org/markup-compatibility/2006" xmlns:o="urn:schemas-microsoft-com:office:office" xmlns:r="http://schemas.openxmlformats.org/officeDocument/2006/relationships" xmlns:m="http://schemas.openxmlformats.org/officeDocument/2006/math" xmlns:v="urn:schemas-microsoft-com:vml" xmlns:wp14="http://schemas.microsoft.com/office/word/2010/wordprocessingDrawing" xmlns:wp="http://schemas.openxmlformats.org/drawingml/2006/wordprocessingDrawing" xmlns:w10="urn:schemas-microsoft-com:office:word" xmlns:w="http://schemas.openxmlformats.org/wordprocessingml/2006/main" xmlns:w14="http://schemas.microsoft.com/office/word/2010/wordml" xmlns:w15="http://schemas.microsoft.com/office/word/2012/wordml" xmlns:w16se="http://schemas.microsoft.com/office/word/2015/wordml/symex" xmlns:wpg="http://schemas.microsoft.com/office/word/2010/wordprocessingGroup" xmlns:wpi="http://schemas.microsoft.com/office/word/2010/wordprocessingInk" xmlns:wne="http://schemas.microsoft.com/office/word/2006/wordml" xmlns:wps="http://schemas.microsoft.com/office/word/2010/wordprocessingShape" mc:Ignorable="w14 w15 w16se wp14">
   <w:abstractNum w:abstractNumId="0" w15:restartNumberingAfterBreak="0">
+    <w:nsid w:val="46EE4BD7"/>
+    <w:multiLevelType w:val="hybridMultilevel"/>
+    <w:tmpl w:val="CF4C2410"/>
+    <w:lvl w:ilvl="0" w:tplc="04130005">
+      <w:start w:val="1"/>
+      <w:numFmt w:val="bullet"/>
+      <w:lvlText w:val=""/>
+      <w:lvlJc w:val="left"/>
+      <w:pPr>
+        <w:ind w:left="720" w:hanging="360"/>
+      </w:pPr>
+      <w:rPr>
+        <w:rFonts w:ascii="Wingdings" w:hAnsi="Wingdings" w:hint="default"/>
+      </w:rPr>
+    </w:lvl>
+    <w:lvl w:ilvl="1" w:tplc="04130003" w:tentative="1">
+      <w:start w:val="1"/>
+      <w:numFmt w:val="bullet"/>
+      <w:lvlText w:val="o"/>
+      <w:lvlJc w:val="left"/>
+      <w:pPr>
+        <w:ind w:left="1440" w:hanging="360"/>
+      </w:pPr>
+      <w:rPr>
+        <w:rFonts w:ascii="Courier New" w:hAnsi="Courier New" w:cs="Courier New" w:hint="default"/>
+      </w:rPr>
+    </w:lvl>
+    <w:lvl w:ilvl="2" w:tplc="04130005" w:tentative="1">
+      <w:start w:val="1"/>
+      <w:numFmt w:val="bullet"/>
+      <w:lvlText w:val=""/>
+      <w:lvlJc w:val="left"/>
+      <w:pPr>
+        <w:ind w:left="2160" w:hanging="360"/>
+      </w:pPr>
+      <w:rPr>
+        <w:rFonts w:ascii="Wingdings" w:hAnsi="Wingdings" w:hint="default"/>
+      </w:rPr>
+    </w:lvl>
+    <w:lvl w:ilvl="3" w:tplc="04130001" w:tentative="1">
+      <w:start w:val="1"/>
+      <w:numFmt w:val="bullet"/>
+      <w:lvlText w:val=""/>
+      <w:lvlJc w:val="left"/>
+      <w:pPr>
+        <w:ind w:left="2880" w:hanging="360"/>
+      </w:pPr>
+      <w:rPr>
+        <w:rFonts w:ascii="Symbol" w:hAnsi="Symbol" w:hint="default"/>
+      </w:rPr>
+    </w:lvl>
+    <w:lvl w:ilvl="4" w:tplc="04130003" w:tentative="1">
+      <w:start w:val="1"/>
+      <w:numFmt w:val="bullet"/>
+      <w:lvlText w:val="o"/>
+      <w:lvlJc w:val="left"/>
+      <w:pPr>
+        <w:ind w:left="3600" w:hanging="360"/>
+      </w:pPr>
+      <w:rPr>
+        <w:rFonts w:ascii="Courier New" w:hAnsi="Courier New" w:cs="Courier New" w:hint="default"/>
+      </w:rPr>
+    </w:lvl>
+    <w:lvl w:ilvl="5" w:tplc="04130005" w:tentative="1">
+      <w:start w:val="1"/>
+      <w:numFmt w:val="bullet"/>
+      <w:lvlText w:val=""/>
+      <w:lvlJc w:val="left"/>
+      <w:pPr>
+        <w:ind w:left="4320" w:hanging="360"/>
+      </w:pPr>
+      <w:rPr>
+        <w:rFonts w:ascii="Wingdings" w:hAnsi="Wingdings" w:hint="default"/>
+      </w:rPr>
+    </w:lvl>
+    <w:lvl w:ilvl="6" w:tplc="04130001" w:tentative="1">
+      <w:start w:val="1"/>
+      <w:numFmt w:val="bullet"/>
+      <w:lvlText w:val=""/>
+      <w:lvlJc w:val="left"/>
+      <w:pPr>
+        <w:ind w:left="5040" w:hanging="360"/>
+      </w:pPr>
+      <w:rPr>
+        <w:rFonts w:ascii="Symbol" w:hAnsi="Symbol" w:hint="default"/>
+      </w:rPr>
+    </w:lvl>
+    <w:lvl w:ilvl="7" w:tplc="04130003" w:tentative="1">
+      <w:start w:val="1"/>
+      <w:numFmt w:val="bullet"/>
+      <w:lvlText w:val="o"/>
+      <w:lvlJc w:val="left"/>
+      <w:pPr>
+        <w:ind w:left="5760" w:hanging="360"/>
+      </w:pPr>
+      <w:rPr>
+        <w:rFonts w:ascii="Courier New" w:hAnsi="Courier New" w:cs="Courier New" w:hint="default"/>
+      </w:rPr>
+    </w:lvl>
+    <w:lvl w:ilvl="8" w:tplc="04130005" w:tentative="1">
+      <w:start w:val="1"/>
+      <w:numFmt w:val="bullet"/>
+      <w:lvlText w:val=""/>
+      <w:lvlJc w:val="left"/>
+      <w:pPr>
+        <w:ind w:left="6480" w:hanging="360"/>
+      </w:pPr>
+      <w:rPr>
+        <w:rFonts w:ascii="Wingdings" w:hAnsi="Wingdings" w:hint="default"/>
+      </w:rPr>
+    </w:lvl>
+  </w:abstractNum>
+  <w:abstractNum w:abstractNumId="1" w15:restartNumberingAfterBreak="0">
+    <w:nsid w:val="516E2B79"/>
+    <w:multiLevelType w:val="hybridMultilevel"/>
+    <w:tmpl w:val="9528ACAA"/>
+    <w:lvl w:ilvl="0" w:tplc="11C28F52">
+      <w:start w:val="1"/>
+      <w:numFmt w:val="decimal"/>
+      <w:lvlText w:val="%1."/>
+      <w:lvlJc w:val="left"/>
+      <w:pPr>
+        <w:ind w:left="720" w:hanging="360"/>
+      </w:pPr>
+      <w:rPr>
+        <w:b w:val="0"/>
+        <w:color w:val="auto"/>
+      </w:rPr>
+    </w:lvl>
+    <w:lvl w:ilvl="1" w:tplc="04130019" w:tentative="1">
+      <w:start w:val="1"/>
+      <w:numFmt w:val="lowerLetter"/>
+      <w:lvlText w:val="%2."/>
+      <w:lvlJc w:val="left"/>
+      <w:pPr>
+        <w:ind w:left="1440" w:hanging="360"/>
+      </w:pPr>
+    </w:lvl>
+    <w:lvl w:ilvl="2" w:tplc="0413001B" w:tentative="1">
+      <w:start w:val="1"/>
+      <w:numFmt w:val="lowerRoman"/>
+      <w:lvlText w:val="%3."/>
+      <w:lvlJc w:val="right"/>
+      <w:pPr>
+        <w:ind w:left="2160" w:hanging="180"/>
+      </w:pPr>
+    </w:lvl>
+    <w:lvl w:ilvl="3" w:tplc="0413000F" w:tentative="1">
+      <w:start w:val="1"/>
+      <w:numFmt w:val="decimal"/>
+      <w:lvlText w:val="%4."/>
+      <w:lvlJc w:val="left"/>
+      <w:pPr>
+        <w:ind w:left="2880" w:hanging="360"/>
+      </w:pPr>
+    </w:lvl>
+    <w:lvl w:ilvl="4" w:tplc="04130019" w:tentative="1">
+      <w:start w:val="1"/>
+      <w:numFmt w:val="lowerLetter"/>
+      <w:lvlText w:val="%5."/>
+      <w:lvlJc w:val="left"/>
+      <w:pPr>
+        <w:ind w:left="3600" w:hanging="360"/>
+      </w:pPr>
+    </w:lvl>
+    <w:lvl w:ilvl="5" w:tplc="0413001B" w:tentative="1">
+      <w:start w:val="1"/>
+      <w:numFmt w:val="lowerRoman"/>
+      <w:lvlText w:val="%6."/>
+      <w:lvlJc w:val="right"/>
+      <w:pPr>
+        <w:ind w:left="4320" w:hanging="180"/>
+      </w:pPr>
+    </w:lvl>
+    <w:lvl w:ilvl="6" w:tplc="0413000F" w:tentative="1">
+      <w:start w:val="1"/>
+      <w:numFmt w:val="decimal"/>
+      <w:lvlText w:val="%7."/>
+      <w:lvlJc w:val="left"/>
+      <w:pPr>
+        <w:ind w:left="5040" w:hanging="360"/>
+      </w:pPr>
+    </w:lvl>
+    <w:lvl w:ilvl="7" w:tplc="04130019" w:tentative="1">
+      <w:start w:val="1"/>
+      <w:numFmt w:val="lowerLetter"/>
+      <w:lvlText w:val="%8."/>
+      <w:lvlJc w:val="left"/>
+      <w:pPr>
+        <w:ind w:left="5760" w:hanging="360"/>
+      </w:pPr>
+    </w:lvl>
+    <w:lvl w:ilvl="8" w:tplc="0413001B" w:tentative="1">
+      <w:start w:val="1"/>
+      <w:numFmt w:val="lowerRoman"/>
+      <w:lvlText w:val="%9."/>
+      <w:lvlJc w:val="right"/>
+      <w:pPr>
+        <w:ind w:left="6480" w:hanging="180"/>
+      </w:pPr>
+    </w:lvl>
+  </w:abstractNum>
+  <w:abstractNum w:abstractNumId="2" w15:restartNumberingAfterBreak="0">
     <w:nsid w:val="5836B386"/>
     <w:multiLevelType w:val="singleLevel"/>
     <w:tmpl w:val="5836B386"/>
@@ -895,10 +1494,230 @@
       </w:rPr>
     </w:lvl>
   </w:abstractNum>
+  <w:abstractNum w:abstractNumId="3" w15:restartNumberingAfterBreak="0">
+    <w:nsid w:val="5AED11CE"/>
+    <w:multiLevelType w:val="hybridMultilevel"/>
+    <w:tmpl w:val="947A8D0C"/>
+    <w:lvl w:ilvl="0" w:tplc="0413000F">
+      <w:start w:val="1"/>
+      <w:numFmt w:val="decimal"/>
+      <w:lvlText w:val="%1."/>
+      <w:lvlJc w:val="left"/>
+      <w:pPr>
+        <w:ind w:left="360" w:hanging="360"/>
+      </w:pPr>
+    </w:lvl>
+    <w:lvl w:ilvl="1" w:tplc="04130019" w:tentative="1">
+      <w:start w:val="1"/>
+      <w:numFmt w:val="lowerLetter"/>
+      <w:lvlText w:val="%2."/>
+      <w:lvlJc w:val="left"/>
+      <w:pPr>
+        <w:ind w:left="1080" w:hanging="360"/>
+      </w:pPr>
+    </w:lvl>
+    <w:lvl w:ilvl="2" w:tplc="0413001B" w:tentative="1">
+      <w:start w:val="1"/>
+      <w:numFmt w:val="lowerRoman"/>
+      <w:lvlText w:val="%3."/>
+      <w:lvlJc w:val="right"/>
+      <w:pPr>
+        <w:ind w:left="1800" w:hanging="180"/>
+      </w:pPr>
+    </w:lvl>
+    <w:lvl w:ilvl="3" w:tplc="0413000F" w:tentative="1">
+      <w:start w:val="1"/>
+      <w:numFmt w:val="decimal"/>
+      <w:lvlText w:val="%4."/>
+      <w:lvlJc w:val="left"/>
+      <w:pPr>
+        <w:ind w:left="2520" w:hanging="360"/>
+      </w:pPr>
+    </w:lvl>
+    <w:lvl w:ilvl="4" w:tplc="04130019" w:tentative="1">
+      <w:start w:val="1"/>
+      <w:numFmt w:val="lowerLetter"/>
+      <w:lvlText w:val="%5."/>
+      <w:lvlJc w:val="left"/>
+      <w:pPr>
+        <w:ind w:left="3240" w:hanging="360"/>
+      </w:pPr>
+    </w:lvl>
+    <w:lvl w:ilvl="5" w:tplc="0413001B" w:tentative="1">
+      <w:start w:val="1"/>
+      <w:numFmt w:val="lowerRoman"/>
+      <w:lvlText w:val="%6."/>
+      <w:lvlJc w:val="right"/>
+      <w:pPr>
+        <w:ind w:left="3960" w:hanging="180"/>
+      </w:pPr>
+    </w:lvl>
+    <w:lvl w:ilvl="6" w:tplc="0413000F" w:tentative="1">
+      <w:start w:val="1"/>
+      <w:numFmt w:val="decimal"/>
+      <w:lvlText w:val="%7."/>
+      <w:lvlJc w:val="left"/>
+      <w:pPr>
+        <w:ind w:left="4680" w:hanging="360"/>
+      </w:pPr>
+    </w:lvl>
+    <w:lvl w:ilvl="7" w:tplc="04130019" w:tentative="1">
+      <w:start w:val="1"/>
+      <w:numFmt w:val="lowerLetter"/>
+      <w:lvlText w:val="%8."/>
+      <w:lvlJc w:val="left"/>
+      <w:pPr>
+        <w:ind w:left="5400" w:hanging="360"/>
+      </w:pPr>
+    </w:lvl>
+    <w:lvl w:ilvl="8" w:tplc="0413001B" w:tentative="1">
+      <w:start w:val="1"/>
+      <w:numFmt w:val="lowerRoman"/>
+      <w:lvlText w:val="%9."/>
+      <w:lvlJc w:val="right"/>
+      <w:pPr>
+        <w:ind w:left="6120" w:hanging="180"/>
+      </w:pPr>
+    </w:lvl>
+  </w:abstractNum>
+  <w:abstractNum w:abstractNumId="4" w15:restartNumberingAfterBreak="0">
+    <w:nsid w:val="61AE26A5"/>
+    <w:multiLevelType w:val="hybridMultilevel"/>
+    <w:tmpl w:val="62223C64"/>
+    <w:lvl w:ilvl="0" w:tplc="2D54493A">
+      <w:start w:val="1"/>
+      <w:numFmt w:val="bullet"/>
+      <w:lvlText w:val=""/>
+      <w:lvlJc w:val="left"/>
+      <w:pPr>
+        <w:ind w:left="1080" w:hanging="360"/>
+      </w:pPr>
+      <w:rPr>
+        <w:rFonts w:ascii="Wingdings" w:hAnsi="Wingdings" w:hint="default"/>
+        <w:color w:val="auto"/>
+      </w:rPr>
+    </w:lvl>
+    <w:lvl w:ilvl="1" w:tplc="04130003" w:tentative="1">
+      <w:start w:val="1"/>
+      <w:numFmt w:val="bullet"/>
+      <w:lvlText w:val="o"/>
+      <w:lvlJc w:val="left"/>
+      <w:pPr>
+        <w:ind w:left="1800" w:hanging="360"/>
+      </w:pPr>
+      <w:rPr>
+        <w:rFonts w:ascii="Courier New" w:hAnsi="Courier New" w:cs="Courier New" w:hint="default"/>
+      </w:rPr>
+    </w:lvl>
+    <w:lvl w:ilvl="2" w:tplc="04130005" w:tentative="1">
+      <w:start w:val="1"/>
+      <w:numFmt w:val="bullet"/>
+      <w:lvlText w:val=""/>
+      <w:lvlJc w:val="left"/>
+      <w:pPr>
+        <w:ind w:left="2520" w:hanging="360"/>
+      </w:pPr>
+      <w:rPr>
+        <w:rFonts w:ascii="Wingdings" w:hAnsi="Wingdings" w:hint="default"/>
+      </w:rPr>
+    </w:lvl>
+    <w:lvl w:ilvl="3" w:tplc="04130001" w:tentative="1">
+      <w:start w:val="1"/>
+      <w:numFmt w:val="bullet"/>
+      <w:lvlText w:val=""/>
+      <w:lvlJc w:val="left"/>
+      <w:pPr>
+        <w:ind w:left="3240" w:hanging="360"/>
+      </w:pPr>
+      <w:rPr>
+        <w:rFonts w:ascii="Symbol" w:hAnsi="Symbol" w:hint="default"/>
+      </w:rPr>
+    </w:lvl>
+    <w:lvl w:ilvl="4" w:tplc="04130003" w:tentative="1">
+      <w:start w:val="1"/>
+      <w:numFmt w:val="bullet"/>
+      <w:lvlText w:val="o"/>
+      <w:lvlJc w:val="left"/>
+      <w:pPr>
+        <w:ind w:left="3960" w:hanging="360"/>
+      </w:pPr>
+      <w:rPr>
+        <w:rFonts w:ascii="Courier New" w:hAnsi="Courier New" w:cs="Courier New" w:hint="default"/>
+      </w:rPr>
+    </w:lvl>
+    <w:lvl w:ilvl="5" w:tplc="04130005" w:tentative="1">
+      <w:start w:val="1"/>
+      <w:numFmt w:val="bullet"/>
+      <w:lvlText w:val=""/>
+      <w:lvlJc w:val="left"/>
+      <w:pPr>
+        <w:ind w:left="4680" w:hanging="360"/>
+      </w:pPr>
+      <w:rPr>
+        <w:rFonts w:ascii="Wingdings" w:hAnsi="Wingdings" w:hint="default"/>
+      </w:rPr>
+    </w:lvl>
+    <w:lvl w:ilvl="6" w:tplc="04130001" w:tentative="1">
+      <w:start w:val="1"/>
+      <w:numFmt w:val="bullet"/>
+      <w:lvlText w:val=""/>
+      <w:lvlJc w:val="left"/>
+      <w:pPr>
+        <w:ind w:left="5400" w:hanging="360"/>
+      </w:pPr>
+      <w:rPr>
+        <w:rFonts w:ascii="Symbol" w:hAnsi="Symbol" w:hint="default"/>
+      </w:rPr>
+    </w:lvl>
+    <w:lvl w:ilvl="7" w:tplc="04130003" w:tentative="1">
+      <w:start w:val="1"/>
+      <w:numFmt w:val="bullet"/>
+      <w:lvlText w:val="o"/>
+      <w:lvlJc w:val="left"/>
+      <w:pPr>
+        <w:ind w:left="6120" w:hanging="360"/>
+      </w:pPr>
+      <w:rPr>
+        <w:rFonts w:ascii="Courier New" w:hAnsi="Courier New" w:cs="Courier New" w:hint="default"/>
+      </w:rPr>
+    </w:lvl>
+    <w:lvl w:ilvl="8" w:tplc="04130005" w:tentative="1">
+      <w:start w:val="1"/>
+      <w:numFmt w:val="bullet"/>
+      <w:lvlText w:val=""/>
+      <w:lvlJc w:val="left"/>
+      <w:pPr>
+        <w:ind w:left="6840" w:hanging="360"/>
+      </w:pPr>
+      <w:rPr>
+        <w:rFonts w:ascii="Wingdings" w:hAnsi="Wingdings" w:hint="default"/>
+      </w:rPr>
+    </w:lvl>
+  </w:abstractNum>
   <w:num w:numId="1">
+    <w:abstractNumId w:val="2"/>
+  </w:num>
+  <w:num w:numId="2">
+    <w:abstractNumId w:val="3"/>
+  </w:num>
+  <w:num w:numId="3">
     <w:abstractNumId w:val="0"/>
   </w:num>
+  <w:num w:numId="4">
+    <w:abstractNumId w:val="1"/>
+  </w:num>
+  <w:num w:numId="5">
+    <w:abstractNumId w:val="4"/>
+  </w:num>
 </w:numbering>
+</file>
+
+<file path=word/people.xml><?xml version="1.0" encoding="utf-8"?>
+<w15:people xmlns:wpc="http://schemas.microsoft.com/office/word/2010/wordprocessingCanvas" xmlns:cx="http://schemas.microsoft.com/office/drawing/2014/chartex" xmlns:cx1="http://schemas.microsoft.com/office/drawing/2015/9/8/chartex" xmlns:cx2="http://schemas.microsoft.com/office/drawing/2015/10/21/chartex" xmlns:mc="http://schemas.openxmlformats.org/markup-compatibility/2006" xmlns:o="urn:schemas-microsoft-com:office:office" xmlns:r="http://schemas.openxmlformats.org/officeDocument/2006/relationships" xmlns:m="http://schemas.openxmlformats.org/officeDocument/2006/math" xmlns:v="urn:schemas-microsoft-com:vml" xmlns:wp14="http://schemas.microsoft.com/office/word/2010/wordprocessingDrawing" xmlns:wp="http://schemas.openxmlformats.org/drawingml/2006/wordprocessingDrawing" xmlns:w10="urn:schemas-microsoft-com:office:word" xmlns:w="http://schemas.openxmlformats.org/wordprocessingml/2006/main" xmlns:w14="http://schemas.microsoft.com/office/word/2010/wordml" xmlns:w15="http://schemas.microsoft.com/office/word/2012/wordml" xmlns:w16se="http://schemas.microsoft.com/office/word/2015/wordml/symex" xmlns:wpg="http://schemas.microsoft.com/office/word/2010/wordprocessingGroup" xmlns:wpi="http://schemas.microsoft.com/office/word/2010/wordprocessingInk" xmlns:wne="http://schemas.microsoft.com/office/word/2006/wordml" xmlns:wps="http://schemas.microsoft.com/office/word/2010/wordprocessingShape" mc:Ignorable="w14 w15 w16se wp14">
+  <w15:person w15:author="Ricardo Molenaar">
+    <w15:presenceInfo w15:providerId="Windows Live" w15:userId="897713a1e6ee9732"/>
+  </w15:person>
+</w15:people>
 </file>
 
 <file path=word/styles.xml><?xml version="1.0" encoding="utf-8"?>
@@ -1071,7 +1890,7 @@
     <w:lsdException w:name="Table Web 2" w:semiHidden="1" w:unhideWhenUsed="1"/>
     <w:lsdException w:name="Table Web 3" w:semiHidden="1" w:unhideWhenUsed="1"/>
     <w:lsdException w:name="Balloon Text" w:semiHidden="1" w:unhideWhenUsed="1"/>
-    <w:lsdException w:name="Table Grid" w:semiHidden="1" w:uiPriority="39" w:unhideWhenUsed="1" w:qFormat="1"/>
+    <w:lsdException w:name="Table Grid" w:uiPriority="39" w:qFormat="1"/>
     <w:lsdException w:name="Table Theme" w:semiHidden="1" w:unhideWhenUsed="1"/>
     <w:lsdException w:name="Placeholder Text" w:semiHidden="1"/>
     <w:lsdException w:name="Light Shading" w:uiPriority="60"/>
@@ -1403,6 +2222,103 @@
       <w:contextualSpacing/>
     </w:pPr>
   </w:style>
+  <w:style w:type="character" w:styleId="Verwijzingopmerking">
+    <w:name w:val="annotation reference"/>
+    <w:basedOn w:val="Standaardalinea-lettertype"/>
+    <w:uiPriority w:val="99"/>
+    <w:semiHidden/>
+    <w:unhideWhenUsed/>
+    <w:rsid w:val="00CB6C47"/>
+    <w:rPr>
+      <w:sz w:val="16"/>
+      <w:szCs w:val="16"/>
+    </w:rPr>
+  </w:style>
+  <w:style w:type="paragraph" w:styleId="Tekstopmerking">
+    <w:name w:val="annotation text"/>
+    <w:basedOn w:val="Standaard"/>
+    <w:link w:val="TekstopmerkingChar"/>
+    <w:uiPriority w:val="99"/>
+    <w:semiHidden/>
+    <w:unhideWhenUsed/>
+    <w:rsid w:val="00CB6C47"/>
+    <w:pPr>
+      <w:spacing w:line="240" w:lineRule="auto"/>
+    </w:pPr>
+    <w:rPr>
+      <w:sz w:val="20"/>
+      <w:szCs w:val="20"/>
+    </w:rPr>
+  </w:style>
+  <w:style w:type="character" w:customStyle="1" w:styleId="TekstopmerkingChar">
+    <w:name w:val="Tekst opmerking Char"/>
+    <w:basedOn w:val="Standaardalinea-lettertype"/>
+    <w:link w:val="Tekstopmerking"/>
+    <w:uiPriority w:val="99"/>
+    <w:semiHidden/>
+    <w:rsid w:val="00CB6C47"/>
+    <w:rPr>
+      <w:lang w:eastAsia="en-US"/>
+    </w:rPr>
+  </w:style>
+  <w:style w:type="paragraph" w:styleId="Onderwerpvanopmerking">
+    <w:name w:val="annotation subject"/>
+    <w:basedOn w:val="Tekstopmerking"/>
+    <w:next w:val="Tekstopmerking"/>
+    <w:link w:val="OnderwerpvanopmerkingChar"/>
+    <w:uiPriority w:val="99"/>
+    <w:semiHidden/>
+    <w:unhideWhenUsed/>
+    <w:rsid w:val="00CB6C47"/>
+    <w:rPr>
+      <w:b/>
+      <w:bCs/>
+    </w:rPr>
+  </w:style>
+  <w:style w:type="character" w:customStyle="1" w:styleId="OnderwerpvanopmerkingChar">
+    <w:name w:val="Onderwerp van opmerking Char"/>
+    <w:basedOn w:val="TekstopmerkingChar"/>
+    <w:link w:val="Onderwerpvanopmerking"/>
+    <w:uiPriority w:val="99"/>
+    <w:semiHidden/>
+    <w:rsid w:val="00CB6C47"/>
+    <w:rPr>
+      <w:b/>
+      <w:bCs/>
+      <w:lang w:eastAsia="en-US"/>
+    </w:rPr>
+  </w:style>
+  <w:style w:type="paragraph" w:styleId="Ballontekst">
+    <w:name w:val="Balloon Text"/>
+    <w:basedOn w:val="Standaard"/>
+    <w:link w:val="BallontekstChar"/>
+    <w:uiPriority w:val="99"/>
+    <w:semiHidden/>
+    <w:unhideWhenUsed/>
+    <w:rsid w:val="00CB6C47"/>
+    <w:pPr>
+      <w:spacing w:after="0" w:line="240" w:lineRule="auto"/>
+    </w:pPr>
+    <w:rPr>
+      <w:rFonts w:ascii="Segoe UI" w:hAnsi="Segoe UI" w:cs="Segoe UI"/>
+      <w:sz w:val="18"/>
+      <w:szCs w:val="18"/>
+    </w:rPr>
+  </w:style>
+  <w:style w:type="character" w:customStyle="1" w:styleId="BallontekstChar">
+    <w:name w:val="Ballontekst Char"/>
+    <w:basedOn w:val="Standaardalinea-lettertype"/>
+    <w:link w:val="Ballontekst"/>
+    <w:uiPriority w:val="99"/>
+    <w:semiHidden/>
+    <w:rsid w:val="00CB6C47"/>
+    <w:rPr>
+      <w:rFonts w:ascii="Segoe UI" w:hAnsi="Segoe UI" w:cs="Segoe UI"/>
+      <w:sz w:val="18"/>
+      <w:szCs w:val="18"/>
+      <w:lang w:eastAsia="en-US"/>
+    </w:rPr>
+  </w:style>
 </w:styles>
 </file>
 

</xml_diff>